<commit_message>
fill in the design document
</commit_message>
<xml_diff>
--- a/docs/requirements.docx
+++ b/docs/requirements.docx
@@ -350,24 +350,46 @@
         <w:rPr>
           <w:rFonts w:hint="eastAsia"/>
         </w:rPr>
-        <w:t>由于术语具有领域相关性，一个术语在领域间分布不均匀，即一个术语在相关领域内出现频率较高，而在不相关邻域内很少出现或几乎不出现。</w:t>
+        <w:t>由于术语具有领域相关性，一个术语在</w:t>
       </w:r>
       <w:r>
         <w:rPr>
           <w:rFonts w:hint="eastAsia"/>
+          <w:b/>
+          <w:color w:val="FF0000"/>
+        </w:rPr>
+        <w:t>领域</w:t>
+      </w:r>
+      <w:r>
+        <w:rPr>
+          <w:rFonts w:hint="eastAsia"/>
+        </w:rPr>
+        <w:t>间分布不均匀，即一个术语在相关领域内出现频率较高，而在不相关邻域内很少出现或几乎不出现。</w:t>
+      </w:r>
+      <w:r>
+        <w:rPr>
+          <w:rFonts w:hint="eastAsia"/>
         </w:rPr>
         <w:t>方差的值越小，表明候选术语在文档间的频率变化越小，是术语的可能性也越小。</w:t>
       </w:r>
     </w:p>
     <w:p>
       <w:pPr>
-        <w:ind w:firstLineChars="200" w:firstLine="420"/>
+        <w:ind w:firstLineChars="200" w:firstLine="422"/>
       </w:pPr>
       <w:r>
         <w:rPr>
           <w:rFonts w:hint="eastAsia"/>
-        </w:rPr>
-        <w:t>词频分布公式如下所示</w:t>
+          <w:b/>
+          <w:color w:val="FF0000"/>
+        </w:rPr>
+        <w:t>词频</w:t>
+      </w:r>
+      <w:r>
+        <w:rPr>
+          <w:rFonts w:hint="eastAsia"/>
+        </w:rPr>
+        <w:t>分布公式如下所示</w:t>
       </w:r>
       <w:r>
         <w:rPr>
@@ -407,7 +429,7 @@
           <v:shape id="_x0000_i1025" type="#_x0000_t75" style="width:296.25pt;height:38.25pt" o:ole="">
             <v:imagedata r:id="rId7" o:title=""/>
           </v:shape>
-          <o:OLEObject Type="Embed" ProgID="Equation.DSMT4" ShapeID="_x0000_i1025" DrawAspect="Content" ObjectID="_1472737587" r:id="rId8"/>
+          <o:OLEObject Type="Embed" ProgID="Equation.DSMT4" ShapeID="_x0000_i1025" DrawAspect="Content" ObjectID="_1472900125" r:id="rId8"/>
         </w:object>
       </w:r>
     </w:p>
@@ -423,7 +445,7 @@
           <v:shape id="_x0000_i1026" type="#_x0000_t75" style="width:168pt;height:47.25pt" o:ole="">
             <v:imagedata r:id="rId9" o:title=""/>
           </v:shape>
-          <o:OLEObject Type="Embed" ProgID="Equation.DSMT4" ShapeID="_x0000_i1026" DrawAspect="Content" ObjectID="_1472737588" r:id="rId10"/>
+          <o:OLEObject Type="Embed" ProgID="Equation.DSMT4" ShapeID="_x0000_i1026" DrawAspect="Content" ObjectID="_1472900126" r:id="rId10"/>
         </w:object>
       </w:r>
     </w:p>
@@ -461,7 +483,7 @@
           <v:shape id="_x0000_i1027" type="#_x0000_t75" style="width:26.25pt;height:15.75pt" o:ole="">
             <v:imagedata r:id="rId11" o:title=""/>
           </v:shape>
-          <o:OLEObject Type="Embed" ProgID="Equation.DSMT4" ShapeID="_x0000_i1027" DrawAspect="Content" ObjectID="_1472737589" r:id="rId12"/>
+          <o:OLEObject Type="Embed" ProgID="Equation.DSMT4" ShapeID="_x0000_i1027" DrawAspect="Content" ObjectID="_1472900127" r:id="rId12"/>
         </w:object>
       </w:r>
       <w:r>
@@ -491,7 +513,7 @@
           <v:shape id="_x0000_i1028" type="#_x0000_t75" style="width:29.25pt;height:15.75pt" o:ole="">
             <v:imagedata r:id="rId13" o:title=""/>
           </v:shape>
-          <o:OLEObject Type="Embed" ProgID="Equation.DSMT4" ShapeID="_x0000_i1028" DrawAspect="Content" ObjectID="_1472737590" r:id="rId14"/>
+          <o:OLEObject Type="Embed" ProgID="Equation.DSMT4" ShapeID="_x0000_i1028" DrawAspect="Content" ObjectID="_1472900128" r:id="rId14"/>
         </w:object>
       </w:r>
       <w:r>
@@ -521,7 +543,7 @@
           <v:shape id="_x0000_i1029" type="#_x0000_t75" style="width:27pt;height:18pt" o:ole="">
             <v:imagedata r:id="rId15" o:title=""/>
           </v:shape>
-          <o:OLEObject Type="Embed" ProgID="Equation.DSMT4" ShapeID="_x0000_i1029" DrawAspect="Content" ObjectID="_1472737591" r:id="rId16"/>
+          <o:OLEObject Type="Embed" ProgID="Equation.DSMT4" ShapeID="_x0000_i1029" DrawAspect="Content" ObjectID="_1472900129" r:id="rId16"/>
         </w:object>
       </w:r>
       <w:r>
@@ -565,7 +587,7 @@
           <v:shape id="_x0000_i1030" type="#_x0000_t75" style="width:30pt;height:20.25pt" o:ole="">
             <v:imagedata r:id="rId17" o:title=""/>
           </v:shape>
-          <o:OLEObject Type="Embed" ProgID="Equation.DSMT4" ShapeID="_x0000_i1030" DrawAspect="Content" ObjectID="_1472737592" r:id="rId18"/>
+          <o:OLEObject Type="Embed" ProgID="Equation.DSMT4" ShapeID="_x0000_i1030" DrawAspect="Content" ObjectID="_1472900130" r:id="rId18"/>
         </w:object>
       </w:r>
       <w:r>
@@ -589,7 +611,7 @@
           <v:shape id="_x0000_i1031" type="#_x0000_t75" style="width:15pt;height:12.75pt" o:ole="">
             <v:imagedata r:id="rId19" o:title=""/>
           </v:shape>
-          <o:OLEObject Type="Embed" ProgID="Equation.DSMT4" ShapeID="_x0000_i1031" DrawAspect="Content" ObjectID="_1472737593" r:id="rId20"/>
+          <o:OLEObject Type="Embed" ProgID="Equation.DSMT4" ShapeID="_x0000_i1031" DrawAspect="Content" ObjectID="_1472900131" r:id="rId20"/>
         </w:object>
       </w:r>
       <w:r>
@@ -613,7 +635,7 @@
           <v:shape id="_x0000_i1032" type="#_x0000_t75" style="width:14.25pt;height:14.25pt" o:ole="">
             <v:imagedata r:id="rId21" o:title=""/>
           </v:shape>
-          <o:OLEObject Type="Embed" ProgID="Equation.DSMT4" ShapeID="_x0000_i1032" DrawAspect="Content" ObjectID="_1472737594" r:id="rId22"/>
+          <o:OLEObject Type="Embed" ProgID="Equation.DSMT4" ShapeID="_x0000_i1032" DrawAspect="Content" ObjectID="_1472900132" r:id="rId22"/>
         </w:object>
       </w:r>
       <w:r>
@@ -972,7 +994,7 @@
           <v:shape id="_x0000_i1033" type="#_x0000_t75" style="width:164.25pt;height:54pt" o:ole="">
             <v:imagedata r:id="rId23" o:title=""/>
           </v:shape>
-          <o:OLEObject Type="Embed" ProgID="Equation.DSMT4" ShapeID="_x0000_i1033" DrawAspect="Content" ObjectID="_1472737595" r:id="rId24"/>
+          <o:OLEObject Type="Embed" ProgID="Equation.DSMT4" ShapeID="_x0000_i1033" DrawAspect="Content" ObjectID="_1472900133" r:id="rId24"/>
         </w:object>
       </w:r>
     </w:p>
@@ -1350,7 +1372,7 @@
           <v:shape id="_x0000_i1034" type="#_x0000_t75" style="width:135.75pt;height:18pt" o:ole="">
             <v:imagedata r:id="rId25" o:title=""/>
           </v:shape>
-          <o:OLEObject Type="Embed" ProgID="Equation.DSMT4" ShapeID="_x0000_i1034" DrawAspect="Content" ObjectID="_1472737596" r:id="rId26"/>
+          <o:OLEObject Type="Embed" ProgID="Equation.DSMT4" ShapeID="_x0000_i1034" DrawAspect="Content" ObjectID="_1472900134" r:id="rId26"/>
         </w:object>
       </w:r>
     </w:p>
@@ -1375,7 +1397,7 @@
           <v:shape id="_x0000_i1035" type="#_x0000_t75" style="width:23.25pt;height:18pt" o:ole="">
             <v:imagedata r:id="rId27" o:title=""/>
           </v:shape>
-          <o:OLEObject Type="Embed" ProgID="Equation.DSMT4" ShapeID="_x0000_i1035" DrawAspect="Content" ObjectID="_1472737597" r:id="rId28"/>
+          <o:OLEObject Type="Embed" ProgID="Equation.DSMT4" ShapeID="_x0000_i1035" DrawAspect="Content" ObjectID="_1472900135" r:id="rId28"/>
         </w:object>
       </w:r>
       <w:r>
@@ -1648,7 +1670,7 @@
           <v:shape id="_x0000_i1036" type="#_x0000_t75" style="width:110.25pt;height:15.75pt" o:ole="">
             <v:imagedata r:id="rId29" o:title=""/>
           </v:shape>
-          <o:OLEObject Type="Embed" ProgID="Equation.DSMT4" ShapeID="_x0000_i1036" DrawAspect="Content" ObjectID="_1472737598" r:id="rId30"/>
+          <o:OLEObject Type="Embed" ProgID="Equation.DSMT4" ShapeID="_x0000_i1036" DrawAspect="Content" ObjectID="_1472900136" r:id="rId30"/>
         </w:object>
       </w:r>
     </w:p>
@@ -1704,7 +1726,7 @@
           <v:shape id="_x0000_i1037" type="#_x0000_t75" style="width:309pt;height:51.75pt" o:ole="">
             <v:imagedata r:id="rId31" o:title=""/>
           </v:shape>
-          <o:OLEObject Type="Embed" ProgID="Equation.DSMT4" ShapeID="_x0000_i1037" DrawAspect="Content" ObjectID="_1472737599" r:id="rId32"/>
+          <o:OLEObject Type="Embed" ProgID="Equation.DSMT4" ShapeID="_x0000_i1037" DrawAspect="Content" ObjectID="_1472900137" r:id="rId32"/>
         </w:object>
       </w:r>
     </w:p>
@@ -2402,6 +2424,7 @@
   <w:style w:type="character" w:default="1" w:styleId="DefaultParagraphFont">
     <w:name w:val="Default Paragraph Font"/>
     <w:uiPriority w:val="1"/>
+    <w:semiHidden/>
     <w:unhideWhenUsed/>
   </w:style>
   <w:style w:type="table" w:default="1" w:styleId="TableNormal">

</xml_diff>